<commit_message>
Difference graph working and transpiration rate stats
</commit_message>
<xml_diff>
--- a/ANOVA Table.docx
+++ b/ANOVA Table.docx
@@ -20,9 +20,9 @@
         <w:gridCol w:w="809"/>
         <w:gridCol w:w="1314"/>
         <w:gridCol w:w="1044"/>
-        <w:gridCol w:w="878"/>
+        <w:gridCol w:w="926"/>
         <w:gridCol w:w="1561"/>
-        <w:gridCol w:w="2160"/>
+        <w:gridCol w:w="2112"/>
       </w:tblGrid>
       <w:tr>
         <w:tc>
@@ -115,7 +115,7 @@
         </w:tc>
         <w:tc>
           <w:tcPr>
-            <w:tcW w:w="878" w:type="dxa"/>
+            <w:tcW w:w="926" w:type="dxa"/>
           </w:tcPr>
           <w:p>
             <w:r>
@@ -143,7 +143,7 @@
         </w:tc>
         <w:tc>
           <w:tcPr>
-            <w:tcW w:w="2160" w:type="dxa"/>
+            <w:tcW w:w="2112" w:type="dxa"/>
           </w:tcPr>
           <w:p>
             <w:r>
@@ -170,7 +170,7 @@
           </w:tcPr>
           <w:p>
             <w:r>
-              <w:t>Difference in Transpiration Rates from Day 0- Day 6 of Drought</w:t>
+              <w:t>Percent Colonization by Species</w:t>
             </w:r>
           </w:p>
         </w:tc>
@@ -190,7 +190,7 @@
           </w:tcPr>
           <w:p>
             <w:r>
-              <w:t>140.4</w:t>
+              <w:t>26.4</w:t>
             </w:r>
           </w:p>
         </w:tc>
@@ -200,6 +200,222 @@
           </w:tcPr>
           <w:p>
             <w:r>
+              <w:t>5</w:t>
+            </w:r>
+          </w:p>
+        </w:tc>
+        <w:tc>
+          <w:tcPr>
+            <w:tcW w:w="1044" w:type="dxa"/>
+          </w:tcPr>
+          <w:p>
+            <w:r>
+              <w:t>83</w:t>
+            </w:r>
+          </w:p>
+        </w:tc>
+        <w:tc>
+          <w:tcPr>
+            <w:tcW w:w="926" w:type="dxa"/>
+          </w:tcPr>
+          <w:p>
+            <w:r>
+              <w:t>7</w:t>
+            </w:r>
+            <w:r>
+              <w:t>.</w:t>
+            </w:r>
+            <w:r>
+              <w:t>25</w:t>
+            </w:r>
+            <w:r>
+              <w:t>e-</w:t>
+            </w:r>
+            <w:r>
+              <w:t>16</w:t>
+            </w:r>
+          </w:p>
+        </w:tc>
+        <w:tc>
+          <w:tcPr>
+            <w:tcW w:w="1561" w:type="dxa"/>
+          </w:tcPr>
+          <w:p>
+            <w:r>
+              <w:rPr>
+                <w:highlight w:val="yellow"/>
+              </w:rPr>
+              <w:t>Significant</w:t>
+            </w:r>
+          </w:p>
+          <w:p/>
+        </w:tc>
+        <w:tc>
+          <w:tcPr>
+            <w:tcW w:w="2112" w:type="dxa"/>
+          </w:tcPr>
+          <w:p>
+            <w:r>
+              <w:t>R+S – NM,</w:t>
+            </w:r>
+          </w:p>
+          <w:p>
+            <w:r>
+              <w:t>RP – NM,</w:t>
+            </w:r>
+          </w:p>
+          <w:p>
+            <w:r>
+              <w:t>TC – NM,</w:t>
+            </w:r>
+          </w:p>
+          <w:p>
+            <w:r>
+              <w:t>S+T – R+S,</w:t>
+            </w:r>
+          </w:p>
+          <w:p>
+            <w:r>
+              <w:t>SP – R+S,</w:t>
+            </w:r>
+          </w:p>
+          <w:p>
+            <w:r>
+              <w:t>TC – R+S,</w:t>
+            </w:r>
+          </w:p>
+          <w:p>
+            <w:r>
+              <w:t>S+T – RP,</w:t>
+            </w:r>
+          </w:p>
+          <w:p>
+            <w:r>
+              <w:t xml:space="preserve">SP – RP, </w:t>
+            </w:r>
+          </w:p>
+          <w:p>
+            <w:r>
+              <w:t>TC – RP</w:t>
+            </w:r>
+          </w:p>
+        </w:tc>
+      </w:tr>
+      <w:tr>
+        <w:tc>
+          <w:tcPr>
+            <w:tcW w:w="2160" w:type="dxa"/>
+          </w:tcPr>
+          <w:p>
+            <w:r>
+              <w:t>Total Dry Biomass by Species</w:t>
+            </w:r>
+          </w:p>
+        </w:tc>
+        <w:tc>
+          <w:tcPr>
+            <w:tcW w:w="973" w:type="dxa"/>
+          </w:tcPr>
+          <w:p>
+            <w:r>
+              <w:t>ANOVA</w:t>
+            </w:r>
+          </w:p>
+        </w:tc>
+        <w:tc>
+          <w:tcPr>
+            <w:tcW w:w="809" w:type="dxa"/>
+          </w:tcPr>
+          <w:p>
+            <w:r>
+              <w:t>1.769</w:t>
+            </w:r>
+          </w:p>
+        </w:tc>
+        <w:tc>
+          <w:tcPr>
+            <w:tcW w:w="1314" w:type="dxa"/>
+          </w:tcPr>
+          <w:p>
+            <w:r>
+              <w:t>5</w:t>
+            </w:r>
+          </w:p>
+        </w:tc>
+        <w:tc>
+          <w:tcPr>
+            <w:tcW w:w="1044" w:type="dxa"/>
+          </w:tcPr>
+          <w:p>
+            <w:r>
+              <w:t>83</w:t>
+            </w:r>
+          </w:p>
+        </w:tc>
+        <w:tc>
+          <w:tcPr>
+            <w:tcW w:w="926" w:type="dxa"/>
+          </w:tcPr>
+          <w:p>
+            <w:r>
+              <w:t>0.128</w:t>
+            </w:r>
+          </w:p>
+        </w:tc>
+        <w:tc>
+          <w:tcPr>
+            <w:tcW w:w="1561" w:type="dxa"/>
+          </w:tcPr>
+          <w:p>
+            <w:r>
+              <w:t>Not significant</w:t>
+            </w:r>
+          </w:p>
+        </w:tc>
+        <w:tc>
+          <w:tcPr>
+            <w:tcW w:w="2112" w:type="dxa"/>
+          </w:tcPr>
+          <w:p/>
+        </w:tc>
+      </w:tr>
+      <w:tr>
+        <w:tc>
+          <w:tcPr>
+            <w:tcW w:w="2160" w:type="dxa"/>
+          </w:tcPr>
+          <w:p>
+            <w:r>
+              <w:t>Total Dry Biomass by Treatment</w:t>
+            </w:r>
+          </w:p>
+        </w:tc>
+        <w:tc>
+          <w:tcPr>
+            <w:tcW w:w="973" w:type="dxa"/>
+          </w:tcPr>
+          <w:p>
+            <w:r>
+              <w:t>ANOVA</w:t>
+            </w:r>
+          </w:p>
+        </w:tc>
+        <w:tc>
+          <w:tcPr>
+            <w:tcW w:w="809" w:type="dxa"/>
+          </w:tcPr>
+          <w:p>
+            <w:r>
+              <w:t>0.213</w:t>
+            </w:r>
+          </w:p>
+        </w:tc>
+        <w:tc>
+          <w:tcPr>
+            <w:tcW w:w="1314" w:type="dxa"/>
+          </w:tcPr>
+          <w:p>
+            <w:r>
               <w:t>1</w:t>
             </w:r>
           </w:p>
@@ -216,11 +432,347 @@
         </w:tc>
         <w:tc>
           <w:tcPr>
-            <w:tcW w:w="878" w:type="dxa"/>
-          </w:tcPr>
-          <w:p>
-            <w:r>
-              <w:t>2e-16</w:t>
+            <w:tcW w:w="926" w:type="dxa"/>
+          </w:tcPr>
+          <w:p>
+            <w:r>
+              <w:t>0.645</w:t>
+            </w:r>
+          </w:p>
+        </w:tc>
+        <w:tc>
+          <w:tcPr>
+            <w:tcW w:w="1561" w:type="dxa"/>
+          </w:tcPr>
+          <w:p>
+            <w:r>
+              <w:t>Not significant</w:t>
+            </w:r>
+          </w:p>
+        </w:tc>
+        <w:tc>
+          <w:tcPr>
+            <w:tcW w:w="2112" w:type="dxa"/>
+          </w:tcPr>
+          <w:p/>
+        </w:tc>
+      </w:tr>
+      <w:tr>
+        <w:tc>
+          <w:tcPr>
+            <w:tcW w:w="2160" w:type="dxa"/>
+          </w:tcPr>
+          <w:p>
+            <w:r>
+              <w:t>Total Dry Biomass by Species:Treatment</w:t>
+            </w:r>
+          </w:p>
+        </w:tc>
+        <w:tc>
+          <w:tcPr>
+            <w:tcW w:w="973" w:type="dxa"/>
+          </w:tcPr>
+          <w:p>
+            <w:r>
+              <w:t>ANOVA</w:t>
+            </w:r>
+          </w:p>
+        </w:tc>
+        <w:tc>
+          <w:tcPr>
+            <w:tcW w:w="809" w:type="dxa"/>
+          </w:tcPr>
+          <w:p>
+            <w:r>
+              <w:t>0.639</w:t>
+            </w:r>
+          </w:p>
+        </w:tc>
+        <w:tc>
+          <w:tcPr>
+            <w:tcW w:w="1314" w:type="dxa"/>
+          </w:tcPr>
+          <w:p>
+            <w:r>
+              <w:t>5</w:t>
+            </w:r>
+          </w:p>
+        </w:tc>
+        <w:tc>
+          <w:tcPr>
+            <w:tcW w:w="1044" w:type="dxa"/>
+          </w:tcPr>
+          <w:p>
+            <w:r>
+              <w:t>77</w:t>
+            </w:r>
+          </w:p>
+        </w:tc>
+        <w:tc>
+          <w:tcPr>
+            <w:tcW w:w="926" w:type="dxa"/>
+          </w:tcPr>
+          <w:p>
+            <w:r>
+              <w:t>0.671</w:t>
+            </w:r>
+          </w:p>
+        </w:tc>
+        <w:tc>
+          <w:tcPr>
+            <w:tcW w:w="1561" w:type="dxa"/>
+          </w:tcPr>
+          <w:p>
+            <w:r>
+              <w:t>Not significant</w:t>
+            </w:r>
+          </w:p>
+        </w:tc>
+        <w:tc>
+          <w:tcPr>
+            <w:tcW w:w="2112" w:type="dxa"/>
+          </w:tcPr>
+          <w:p/>
+        </w:tc>
+      </w:tr>
+      <w:tr>
+        <w:tc>
+          <w:tcPr>
+            <w:tcW w:w="2160" w:type="dxa"/>
+          </w:tcPr>
+          <w:p>
+            <w:r>
+              <w:t>Difference in Transpiration Rates from Day 0 to Day 6 of Drought by Species</w:t>
+            </w:r>
+          </w:p>
+        </w:tc>
+        <w:tc>
+          <w:tcPr>
+            <w:tcW w:w="973" w:type="dxa"/>
+          </w:tcPr>
+          <w:p>
+            <w:r>
+              <w:t>ANOVA</w:t>
+            </w:r>
+          </w:p>
+        </w:tc>
+        <w:tc>
+          <w:tcPr>
+            <w:tcW w:w="809" w:type="dxa"/>
+          </w:tcPr>
+          <w:p>
+            <w:r>
+              <w:t>0.465</w:t>
+            </w:r>
+          </w:p>
+        </w:tc>
+        <w:tc>
+          <w:tcPr>
+            <w:tcW w:w="1314" w:type="dxa"/>
+          </w:tcPr>
+          <w:p>
+            <w:r>
+              <w:t>5</w:t>
+            </w:r>
+          </w:p>
+        </w:tc>
+        <w:tc>
+          <w:tcPr>
+            <w:tcW w:w="1044" w:type="dxa"/>
+          </w:tcPr>
+          <w:p>
+            <w:r>
+              <w:t>82</w:t>
+            </w:r>
+          </w:p>
+        </w:tc>
+        <w:tc>
+          <w:tcPr>
+            <w:tcW w:w="926" w:type="dxa"/>
+          </w:tcPr>
+          <w:p>
+            <w:r>
+              <w:t>0.802</w:t>
+            </w:r>
+          </w:p>
+        </w:tc>
+        <w:tc>
+          <w:tcPr>
+            <w:tcW w:w="1561" w:type="dxa"/>
+          </w:tcPr>
+          <w:p>
+            <w:r>
+              <w:t>Not significant</w:t>
+            </w:r>
+          </w:p>
+        </w:tc>
+        <w:tc>
+          <w:tcPr>
+            <w:tcW w:w="2112" w:type="dxa"/>
+          </w:tcPr>
+          <w:p/>
+        </w:tc>
+      </w:tr>
+      <w:tr>
+        <w:tc>
+          <w:tcPr>
+            <w:tcW w:w="2160" w:type="dxa"/>
+          </w:tcPr>
+          <w:p>
+            <w:r>
+              <w:t xml:space="preserve">Difference in </w:t>
+            </w:r>
+            <w:r>
+              <w:t>Transpiration Rat</w:t>
+            </w:r>
+            <w:r>
+              <w:t>es</w:t>
+            </w:r>
+            <w:r>
+              <w:t xml:space="preserve"> from Day 0 to Day 6 of Drought by </w:t>
+            </w:r>
+            <w:r>
+              <w:t>Treatment</w:t>
+            </w:r>
+          </w:p>
+        </w:tc>
+        <w:tc>
+          <w:tcPr>
+            <w:tcW w:w="973" w:type="dxa"/>
+          </w:tcPr>
+          <w:p>
+            <w:r>
+              <w:t>ANOVA</w:t>
+            </w:r>
+          </w:p>
+        </w:tc>
+        <w:tc>
+          <w:tcPr>
+            <w:tcW w:w="809" w:type="dxa"/>
+          </w:tcPr>
+          <w:p>
+            <w:r>
+              <w:t>21.83</w:t>
+            </w:r>
+          </w:p>
+        </w:tc>
+        <w:tc>
+          <w:tcPr>
+            <w:tcW w:w="1314" w:type="dxa"/>
+          </w:tcPr>
+          <w:p>
+            <w:r>
+              <w:t>1</w:t>
+            </w:r>
+          </w:p>
+        </w:tc>
+        <w:tc>
+          <w:tcPr>
+            <w:tcW w:w="1044" w:type="dxa"/>
+          </w:tcPr>
+          <w:p>
+            <w:r>
+              <w:t>86</w:t>
+            </w:r>
+          </w:p>
+        </w:tc>
+        <w:tc>
+          <w:tcPr>
+            <w:tcW w:w="926" w:type="dxa"/>
+          </w:tcPr>
+          <w:p>
+            <w:r>
+              <w:t>1.09</w:t>
+            </w:r>
+            <w:r>
+              <w:t>e-05</w:t>
+            </w:r>
+          </w:p>
+        </w:tc>
+        <w:tc>
+          <w:tcPr>
+            <w:tcW w:w="1561" w:type="dxa"/>
+          </w:tcPr>
+          <w:p>
+            <w:r>
+              <w:rPr>
+                <w:highlight w:val="yellow"/>
+              </w:rPr>
+              <w:t>Significant</w:t>
+            </w:r>
+          </w:p>
+        </w:tc>
+        <w:tc>
+          <w:tcPr>
+            <w:tcW w:w="2112" w:type="dxa"/>
+          </w:tcPr>
+          <w:p/>
+        </w:tc>
+      </w:tr>
+      <w:tr>
+        <w:tc>
+          <w:tcPr>
+            <w:tcW w:w="2160" w:type="dxa"/>
+          </w:tcPr>
+          <w:p>
+            <w:r>
+              <w:t>Difference in Transpiration Rates from Day 0 to Day 6 of Drought by</w:t>
+            </w:r>
+            <w:r>
+              <w:t xml:space="preserve"> Species and</w:t>
+            </w:r>
+            <w:r>
+              <w:t xml:space="preserve"> Treatment</w:t>
+            </w:r>
+          </w:p>
+        </w:tc>
+        <w:tc>
+          <w:tcPr>
+            <w:tcW w:w="973" w:type="dxa"/>
+          </w:tcPr>
+          <w:p>
+            <w:r>
+              <w:t>ANOVA</w:t>
+            </w:r>
+          </w:p>
+        </w:tc>
+        <w:tc>
+          <w:tcPr>
+            <w:tcW w:w="809" w:type="dxa"/>
+          </w:tcPr>
+          <w:p>
+            <w:r>
+              <w:t>1.473</w:t>
+            </w:r>
+          </w:p>
+        </w:tc>
+        <w:tc>
+          <w:tcPr>
+            <w:tcW w:w="1314" w:type="dxa"/>
+          </w:tcPr>
+          <w:p>
+            <w:r>
+              <w:t>5</w:t>
+            </w:r>
+          </w:p>
+        </w:tc>
+        <w:tc>
+          <w:tcPr>
+            <w:tcW w:w="1044" w:type="dxa"/>
+          </w:tcPr>
+          <w:p>
+            <w:r>
+              <w:t>76</w:t>
+            </w:r>
+          </w:p>
+        </w:tc>
+        <w:tc>
+          <w:tcPr>
+            <w:tcW w:w="926" w:type="dxa"/>
+          </w:tcPr>
+          <w:p>
+            <w:r>
+              <w:t>0.209</w:t>
             </w:r>
           </w:p>
         </w:tc>
@@ -235,22 +787,13 @@
               </w:rPr>
             </w:pPr>
             <w:r>
-              <w:rPr>
-                <w:highlight w:val="yellow"/>
-              </w:rPr>
-              <w:t>S</w:t>
-            </w:r>
-            <w:r>
-              <w:rPr>
-                <w:highlight w:val="yellow"/>
-              </w:rPr>
-              <w:t>ignificant</w:t>
-            </w:r>
-          </w:p>
-        </w:tc>
-        <w:tc>
-          <w:tcPr>
-            <w:tcW w:w="2160" w:type="dxa"/>
+              <w:t>Not significant</w:t>
+            </w:r>
+          </w:p>
+        </w:tc>
+        <w:tc>
+          <w:tcPr>
+            <w:tcW w:w="2112" w:type="dxa"/>
           </w:tcPr>
           <w:p/>
         </w:tc>
@@ -262,7 +805,7 @@
           </w:tcPr>
           <w:p>
             <w:r>
-              <w:t>Transpiration Rates at Day 0 by Species</w:t>
+              <w:t xml:space="preserve">Day 0 of Drought Transpiration Rates by Species </w:t>
             </w:r>
           </w:p>
         </w:tc>
@@ -282,10 +825,7 @@
           </w:tcPr>
           <w:p>
             <w:r>
-              <w:t>0.</w:t>
-            </w:r>
-            <w:r>
-              <w:t>443</w:t>
+              <w:t>0.443</w:t>
             </w:r>
           </w:p>
         </w:tc>
@@ -311,14 +851,11 @@
         </w:tc>
         <w:tc>
           <w:tcPr>
-            <w:tcW w:w="878" w:type="dxa"/>
-          </w:tcPr>
-          <w:p>
-            <w:r>
-              <w:t>0.</w:t>
-            </w:r>
-            <w:r>
-              <w:t>817</w:t>
+            <w:tcW w:w="926" w:type="dxa"/>
+          </w:tcPr>
+          <w:p>
+            <w:r>
+              <w:t>0.817</w:t>
             </w:r>
           </w:p>
         </w:tc>
@@ -328,13 +865,13 @@
           </w:tcPr>
           <w:p>
             <w:r>
-              <w:t>Not Significant</w:t>
-            </w:r>
-          </w:p>
-        </w:tc>
-        <w:tc>
-          <w:tcPr>
-            <w:tcW w:w="2160" w:type="dxa"/>
+              <w:t>Not significant</w:t>
+            </w:r>
+          </w:p>
+        </w:tc>
+        <w:tc>
+          <w:tcPr>
+            <w:tcW w:w="2112" w:type="dxa"/>
           </w:tcPr>
           <w:p/>
         </w:tc>
@@ -346,7 +883,11 @@
           </w:tcPr>
           <w:p>
             <w:r>
-              <w:t>Transpiration Rates at Harvest by Species</w:t>
+              <w:lastRenderedPageBreak/>
+              <w:t xml:space="preserve">Day 0 of Drought Transpiration Rates by </w:t>
+            </w:r>
+            <w:r>
+              <w:t>Treatment</w:t>
             </w:r>
           </w:p>
         </w:tc>
@@ -366,7 +907,7 @@
           </w:tcPr>
           <w:p>
             <w:r>
-              <w:t>0.38</w:t>
+              <w:t>4.251</w:t>
             </w:r>
           </w:p>
         </w:tc>
@@ -376,7 +917,7 @@
           </w:tcPr>
           <w:p>
             <w:r>
-              <w:t>5</w:t>
+              <w:t>1</w:t>
             </w:r>
           </w:p>
         </w:tc>
@@ -386,110 +927,17 @@
           </w:tcPr>
           <w:p>
             <w:r>
-              <w:t>82</w:t>
-            </w:r>
-          </w:p>
-        </w:tc>
-        <w:tc>
-          <w:tcPr>
-            <w:tcW w:w="878" w:type="dxa"/>
-          </w:tcPr>
-          <w:p>
-            <w:r>
-              <w:t>0.</w:t>
-            </w:r>
-            <w:r>
-              <w:t>861</w:t>
-            </w:r>
-          </w:p>
-        </w:tc>
-        <w:tc>
-          <w:tcPr>
-            <w:tcW w:w="1561" w:type="dxa"/>
-          </w:tcPr>
-          <w:p>
-            <w:r>
-              <w:t>Not Significant</w:t>
-            </w:r>
-          </w:p>
-        </w:tc>
-        <w:tc>
-          <w:tcPr>
-            <w:tcW w:w="2160" w:type="dxa"/>
-          </w:tcPr>
-          <w:p/>
-        </w:tc>
-      </w:tr>
-      <w:tr>
-        <w:tc>
-          <w:tcPr>
-            <w:tcW w:w="2160" w:type="dxa"/>
-          </w:tcPr>
-          <w:p>
-            <w:r>
-              <w:t>Percent Colonization by Species</w:t>
-            </w:r>
-          </w:p>
-        </w:tc>
-        <w:tc>
-          <w:tcPr>
-            <w:tcW w:w="973" w:type="dxa"/>
-          </w:tcPr>
-          <w:p>
-            <w:r>
-              <w:t>ANOVA</w:t>
-            </w:r>
-          </w:p>
-        </w:tc>
-        <w:tc>
-          <w:tcPr>
-            <w:tcW w:w="809" w:type="dxa"/>
-          </w:tcPr>
-          <w:p>
-            <w:r>
-              <w:t>26.4</w:t>
-            </w:r>
-          </w:p>
-        </w:tc>
-        <w:tc>
-          <w:tcPr>
-            <w:tcW w:w="1314" w:type="dxa"/>
-          </w:tcPr>
-          <w:p>
-            <w:r>
-              <w:t>5</w:t>
-            </w:r>
-          </w:p>
-        </w:tc>
-        <w:tc>
-          <w:tcPr>
-            <w:tcW w:w="1044" w:type="dxa"/>
-          </w:tcPr>
-          <w:p>
-            <w:r>
-              <w:t>83</w:t>
-            </w:r>
-          </w:p>
-        </w:tc>
-        <w:tc>
-          <w:tcPr>
-            <w:tcW w:w="878" w:type="dxa"/>
-          </w:tcPr>
-          <w:p>
-            <w:r>
-              <w:t>7</w:t>
-            </w:r>
-            <w:r>
-              <w:t>.</w:t>
-            </w:r>
-            <w:r>
-              <w:t>25</w:t>
-            </w:r>
-            <w:r>
-              <w:t>e-</w:t>
-            </w:r>
-            <w:r>
-              <w:t>16</w:t>
+              <w:t>87</w:t>
+            </w:r>
+          </w:p>
+        </w:tc>
+        <w:tc>
+          <w:tcPr>
+            <w:tcW w:w="926" w:type="dxa"/>
+          </w:tcPr>
+          <w:p>
+            <w:r>
+              <w:t>0.0422</w:t>
             </w:r>
           </w:p>
         </w:tc>
@@ -505,57 +953,12 @@
               <w:t>Significant</w:t>
             </w:r>
           </w:p>
+        </w:tc>
+        <w:tc>
+          <w:tcPr>
+            <w:tcW w:w="2112" w:type="dxa"/>
+          </w:tcPr>
           <w:p/>
-        </w:tc>
-        <w:tc>
-          <w:tcPr>
-            <w:tcW w:w="2160" w:type="dxa"/>
-          </w:tcPr>
-          <w:p>
-            <w:r>
-              <w:t>R+S – NM,</w:t>
-            </w:r>
-          </w:p>
-          <w:p>
-            <w:r>
-              <w:t>RP – NM,</w:t>
-            </w:r>
-          </w:p>
-          <w:p>
-            <w:r>
-              <w:t>TC – NM,</w:t>
-            </w:r>
-          </w:p>
-          <w:p>
-            <w:r>
-              <w:t>S+T – R+S,</w:t>
-            </w:r>
-          </w:p>
-          <w:p>
-            <w:r>
-              <w:t>SP – R+S,</w:t>
-            </w:r>
-          </w:p>
-          <w:p>
-            <w:r>
-              <w:t>TC – R+S,</w:t>
-            </w:r>
-          </w:p>
-          <w:p>
-            <w:r>
-              <w:t>S+T – RP,</w:t>
-            </w:r>
-          </w:p>
-          <w:p>
-            <w:r>
-              <w:t xml:space="preserve">SP – RP, </w:t>
-            </w:r>
-          </w:p>
-          <w:p>
-            <w:r>
-              <w:t>TC – RP</w:t>
-            </w:r>
-          </w:p>
         </w:tc>
       </w:tr>
       <w:tr>
@@ -565,7 +968,10 @@
           </w:tcPr>
           <w:p>
             <w:r>
-              <w:t>Total Dry Biomass by Species</w:t>
+              <w:t>Day 0 of Drought Transpiration Rates by Species</w:t>
+            </w:r>
+            <w:r>
+              <w:t xml:space="preserve"> and Treatment</w:t>
             </w:r>
           </w:p>
         </w:tc>
@@ -585,7 +991,7 @@
           </w:tcPr>
           <w:p>
             <w:r>
-              <w:t>1.769</w:t>
+              <w:t>1.174</w:t>
             </w:r>
           </w:p>
         </w:tc>
@@ -605,17 +1011,17 @@
           </w:tcPr>
           <w:p>
             <w:r>
-              <w:t>83</w:t>
-            </w:r>
-          </w:p>
-        </w:tc>
-        <w:tc>
-          <w:tcPr>
-            <w:tcW w:w="878" w:type="dxa"/>
-          </w:tcPr>
-          <w:p>
-            <w:r>
-              <w:t>0.128</w:t>
+              <w:t>77</w:t>
+            </w:r>
+          </w:p>
+        </w:tc>
+        <w:tc>
+          <w:tcPr>
+            <w:tcW w:w="926" w:type="dxa"/>
+          </w:tcPr>
+          <w:p>
+            <w:r>
+              <w:t>0.329</w:t>
             </w:r>
           </w:p>
         </w:tc>
@@ -631,7 +1037,7 @@
         </w:tc>
         <w:tc>
           <w:tcPr>
-            <w:tcW w:w="2160" w:type="dxa"/>
+            <w:tcW w:w="2112" w:type="dxa"/>
           </w:tcPr>
           <w:p/>
         </w:tc>
@@ -643,7 +1049,13 @@
           </w:tcPr>
           <w:p>
             <w:r>
-              <w:t>Total Dry Biomass by Treatment</w:t>
+              <w:t xml:space="preserve">Day </w:t>
+            </w:r>
+            <w:r>
+              <w:t>6</w:t>
+            </w:r>
+            <w:r>
+              <w:t xml:space="preserve"> of Drought Transpiration Rates by Species </w:t>
             </w:r>
           </w:p>
         </w:tc>
@@ -663,7 +1075,7 @@
           </w:tcPr>
           <w:p>
             <w:r>
-              <w:t>0.213</w:t>
+              <w:t>0.38</w:t>
             </w:r>
           </w:p>
         </w:tc>
@@ -673,7 +1085,7 @@
           </w:tcPr>
           <w:p>
             <w:r>
-              <w:t>1</w:t>
+              <w:t>5</w:t>
             </w:r>
           </w:p>
         </w:tc>
@@ -683,17 +1095,17 @@
           </w:tcPr>
           <w:p>
             <w:r>
-              <w:t>87</w:t>
-            </w:r>
-          </w:p>
-        </w:tc>
-        <w:tc>
-          <w:tcPr>
-            <w:tcW w:w="878" w:type="dxa"/>
-          </w:tcPr>
-          <w:p>
-            <w:r>
-              <w:t>0.645</w:t>
+              <w:t>82</w:t>
+            </w:r>
+          </w:p>
+        </w:tc>
+        <w:tc>
+          <w:tcPr>
+            <w:tcW w:w="926" w:type="dxa"/>
+          </w:tcPr>
+          <w:p>
+            <w:r>
+              <w:t>0.861</w:t>
             </w:r>
           </w:p>
         </w:tc>
@@ -709,7 +1121,7 @@
         </w:tc>
         <w:tc>
           <w:tcPr>
-            <w:tcW w:w="2160" w:type="dxa"/>
+            <w:tcW w:w="2112" w:type="dxa"/>
           </w:tcPr>
           <w:p/>
         </w:tc>
@@ -721,7 +1133,13 @@
           </w:tcPr>
           <w:p>
             <w:r>
-              <w:t>Total Dry Biomass by Species:Treatment</w:t>
+              <w:t xml:space="preserve">Day </w:t>
+            </w:r>
+            <w:r>
+              <w:t>6</w:t>
+            </w:r>
+            <w:r>
+              <w:t xml:space="preserve"> of Drought Transpiration Rates by Treatment</w:t>
             </w:r>
           </w:p>
         </w:tc>
@@ -741,7 +1159,7 @@
           </w:tcPr>
           <w:p>
             <w:r>
-              <w:t>0.639</w:t>
+              <w:t>50.02</w:t>
             </w:r>
           </w:p>
         </w:tc>
@@ -751,6 +1169,93 @@
           </w:tcPr>
           <w:p>
             <w:r>
+              <w:t>1</w:t>
+            </w:r>
+          </w:p>
+        </w:tc>
+        <w:tc>
+          <w:tcPr>
+            <w:tcW w:w="1044" w:type="dxa"/>
+          </w:tcPr>
+          <w:p>
+            <w:r>
+              <w:t>86</w:t>
+            </w:r>
+          </w:p>
+        </w:tc>
+        <w:tc>
+          <w:tcPr>
+            <w:tcW w:w="926" w:type="dxa"/>
+          </w:tcPr>
+          <w:p>
+            <w:r>
+              <w:t>3.82e-10</w:t>
+            </w:r>
+          </w:p>
+        </w:tc>
+        <w:tc>
+          <w:tcPr>
+            <w:tcW w:w="1561" w:type="dxa"/>
+          </w:tcPr>
+          <w:p>
+            <w:r>
+              <w:rPr>
+                <w:highlight w:val="yellow"/>
+              </w:rPr>
+              <w:t>Significant</w:t>
+            </w:r>
+          </w:p>
+        </w:tc>
+        <w:tc>
+          <w:tcPr>
+            <w:tcW w:w="2112" w:type="dxa"/>
+          </w:tcPr>
+          <w:p/>
+        </w:tc>
+      </w:tr>
+      <w:tr>
+        <w:tc>
+          <w:tcPr>
+            <w:tcW w:w="2160" w:type="dxa"/>
+          </w:tcPr>
+          <w:p>
+            <w:r>
+              <w:t xml:space="preserve">Day </w:t>
+            </w:r>
+            <w:r>
+              <w:t>6</w:t>
+            </w:r>
+            <w:r>
+              <w:t xml:space="preserve"> of Drought Transpiration Rates by Species and Treatment</w:t>
+            </w:r>
+          </w:p>
+        </w:tc>
+        <w:tc>
+          <w:tcPr>
+            <w:tcW w:w="973" w:type="dxa"/>
+          </w:tcPr>
+          <w:p>
+            <w:r>
+              <w:t>ANOVA</w:t>
+            </w:r>
+          </w:p>
+        </w:tc>
+        <w:tc>
+          <w:tcPr>
+            <w:tcW w:w="809" w:type="dxa"/>
+          </w:tcPr>
+          <w:p>
+            <w:r>
+              <w:t>1.045</w:t>
+            </w:r>
+          </w:p>
+        </w:tc>
+        <w:tc>
+          <w:tcPr>
+            <w:tcW w:w="1314" w:type="dxa"/>
+          </w:tcPr>
+          <w:p>
+            <w:r>
               <w:t>5</w:t>
             </w:r>
           </w:p>
@@ -761,17 +1266,17 @@
           </w:tcPr>
           <w:p>
             <w:r>
-              <w:t>77</w:t>
-            </w:r>
-          </w:p>
-        </w:tc>
-        <w:tc>
-          <w:tcPr>
-            <w:tcW w:w="878" w:type="dxa"/>
-          </w:tcPr>
-          <w:p>
-            <w:r>
-              <w:t>0.671</w:t>
+              <w:t>76</w:t>
+            </w:r>
+          </w:p>
+        </w:tc>
+        <w:tc>
+          <w:tcPr>
+            <w:tcW w:w="926" w:type="dxa"/>
+          </w:tcPr>
+          <w:p>
+            <w:r>
+              <w:t>0.398</w:t>
             </w:r>
           </w:p>
         </w:tc>
@@ -787,7 +1292,7 @@
         </w:tc>
         <w:tc>
           <w:tcPr>
-            <w:tcW w:w="2160" w:type="dxa"/>
+            <w:tcW w:w="2112" w:type="dxa"/>
           </w:tcPr>
           <w:p/>
         </w:tc>
@@ -1288,7 +1793,6 @@
           </w:tcPr>
           <w:p>
             <w:r>
-              <w:lastRenderedPageBreak/>
               <w:t>Root Dry Weight by Treatment</w:t>
             </w:r>
           </w:p>
@@ -1664,6 +2168,7 @@
           </w:tcPr>
           <w:p>
             <w:r>
+              <w:lastRenderedPageBreak/>
               <w:t>Shoot Dry Weight by Species</w:t>
             </w:r>
           </w:p>
@@ -2805,7 +3310,6 @@
           </w:tcPr>
           <w:p>
             <w:r>
-              <w:lastRenderedPageBreak/>
               <w:t>Final Weight by Species</w:t>
             </w:r>
           </w:p>
@@ -3184,6 +3688,7 @@
           </w:tcPr>
           <w:p>
             <w:r>
+              <w:lastRenderedPageBreak/>
               <w:t>Leaf Surface Area by Species:Treatment</w:t>
             </w:r>
           </w:p>

</xml_diff>

<commit_message>
Added Species Type Data (Single or Double)
</commit_message>
<xml_diff>
--- a/ANOVA Table.docx
+++ b/ANOVA Table.docx
@@ -20,9 +20,9 @@
         <w:gridCol w:w="809"/>
         <w:gridCol w:w="1314"/>
         <w:gridCol w:w="1044"/>
-        <w:gridCol w:w="926"/>
+        <w:gridCol w:w="1054"/>
         <w:gridCol w:w="1561"/>
-        <w:gridCol w:w="2112"/>
+        <w:gridCol w:w="1984"/>
       </w:tblGrid>
       <w:tr>
         <w:tc>
@@ -115,7 +115,7 @@
         </w:tc>
         <w:tc>
           <w:tcPr>
-            <w:tcW w:w="926" w:type="dxa"/>
+            <w:tcW w:w="1054" w:type="dxa"/>
           </w:tcPr>
           <w:p>
             <w:r>
@@ -143,7 +143,7 @@
         </w:tc>
         <w:tc>
           <w:tcPr>
-            <w:tcW w:w="2112" w:type="dxa"/>
+            <w:tcW w:w="1984" w:type="dxa"/>
           </w:tcPr>
           <w:p>
             <w:r>
@@ -164,6 +164,36 @@
         </w:tc>
       </w:tr>
       <w:tr>
+        <w:trPr>
+          <w:trHeight w:val="422"/>
+        </w:trPr>
+        <w:tc>
+          <w:tcPr>
+            <w:tcW w:w="10899" w:type="dxa"/>
+            <w:gridSpan w:val="8"/>
+          </w:tcPr>
+          <w:p>
+            <w:pPr>
+              <w:rPr>
+                <w:b/>
+                <w:bCs/>
+                <w:i/>
+                <w:iCs/>
+              </w:rPr>
+            </w:pPr>
+            <w:r>
+              <w:rPr>
+                <w:b/>
+                <w:bCs/>
+                <w:i/>
+                <w:iCs/>
+              </w:rPr>
+              <w:t>Percent Colonization</w:t>
+            </w:r>
+          </w:p>
+        </w:tc>
+      </w:tr>
+      <w:tr>
         <w:tc>
           <w:tcPr>
             <w:tcW w:w="2160" w:type="dxa"/>
@@ -216,7 +246,7 @@
         </w:tc>
         <w:tc>
           <w:tcPr>
-            <w:tcW w:w="926" w:type="dxa"/>
+            <w:tcW w:w="1054" w:type="dxa"/>
           </w:tcPr>
           <w:p>
             <w:r>
@@ -252,7 +282,7 @@
         </w:tc>
         <w:tc>
           <w:tcPr>
-            <w:tcW w:w="2112" w:type="dxa"/>
+            <w:tcW w:w="1984" w:type="dxa"/>
           </w:tcPr>
           <w:p>
             <w:r>
@@ -308,7 +338,7 @@
           </w:tcPr>
           <w:p>
             <w:r>
-              <w:t>Total Dry Biomass by Species</w:t>
+              <w:t>Percent Colonization by Species Type</w:t>
             </w:r>
           </w:p>
         </w:tc>
@@ -328,7 +358,7 @@
           </w:tcPr>
           <w:p>
             <w:r>
-              <w:t>1.769</w:t>
+              <w:t>8.313</w:t>
             </w:r>
           </w:p>
         </w:tc>
@@ -338,7 +368,7 @@
           </w:tcPr>
           <w:p>
             <w:r>
-              <w:t>5</w:t>
+              <w:t>1</w:t>
             </w:r>
           </w:p>
         </w:tc>
@@ -348,344 +378,17 @@
           </w:tcPr>
           <w:p>
             <w:r>
-              <w:t>83</w:t>
-            </w:r>
-          </w:p>
-        </w:tc>
-        <w:tc>
-          <w:tcPr>
-            <w:tcW w:w="926" w:type="dxa"/>
-          </w:tcPr>
-          <w:p>
-            <w:r>
-              <w:t>0.128</w:t>
-            </w:r>
-          </w:p>
-        </w:tc>
-        <w:tc>
-          <w:tcPr>
-            <w:tcW w:w="1561" w:type="dxa"/>
-          </w:tcPr>
-          <w:p>
-            <w:r>
-              <w:t>Not significant</w:t>
-            </w:r>
-          </w:p>
-        </w:tc>
-        <w:tc>
-          <w:tcPr>
-            <w:tcW w:w="2112" w:type="dxa"/>
-          </w:tcPr>
-          <w:p/>
-        </w:tc>
-      </w:tr>
-      <w:tr>
-        <w:tc>
-          <w:tcPr>
-            <w:tcW w:w="2160" w:type="dxa"/>
-          </w:tcPr>
-          <w:p>
-            <w:r>
-              <w:t>Total Dry Biomass by Treatment</w:t>
-            </w:r>
-          </w:p>
-        </w:tc>
-        <w:tc>
-          <w:tcPr>
-            <w:tcW w:w="973" w:type="dxa"/>
-          </w:tcPr>
-          <w:p>
-            <w:r>
-              <w:t>ANOVA</w:t>
-            </w:r>
-          </w:p>
-        </w:tc>
-        <w:tc>
-          <w:tcPr>
-            <w:tcW w:w="809" w:type="dxa"/>
-          </w:tcPr>
-          <w:p>
-            <w:r>
-              <w:t>0.213</w:t>
-            </w:r>
-          </w:p>
-        </w:tc>
-        <w:tc>
-          <w:tcPr>
-            <w:tcW w:w="1314" w:type="dxa"/>
-          </w:tcPr>
-          <w:p>
-            <w:r>
-              <w:t>1</w:t>
-            </w:r>
-          </w:p>
-        </w:tc>
-        <w:tc>
-          <w:tcPr>
-            <w:tcW w:w="1044" w:type="dxa"/>
-          </w:tcPr>
-          <w:p>
-            <w:r>
-              <w:t>87</w:t>
-            </w:r>
-          </w:p>
-        </w:tc>
-        <w:tc>
-          <w:tcPr>
-            <w:tcW w:w="926" w:type="dxa"/>
-          </w:tcPr>
-          <w:p>
-            <w:r>
-              <w:t>0.645</w:t>
-            </w:r>
-          </w:p>
-        </w:tc>
-        <w:tc>
-          <w:tcPr>
-            <w:tcW w:w="1561" w:type="dxa"/>
-          </w:tcPr>
-          <w:p>
-            <w:r>
-              <w:t>Not significant</w:t>
-            </w:r>
-          </w:p>
-        </w:tc>
-        <w:tc>
-          <w:tcPr>
-            <w:tcW w:w="2112" w:type="dxa"/>
-          </w:tcPr>
-          <w:p/>
-        </w:tc>
-      </w:tr>
-      <w:tr>
-        <w:tc>
-          <w:tcPr>
-            <w:tcW w:w="2160" w:type="dxa"/>
-          </w:tcPr>
-          <w:p>
-            <w:r>
-              <w:t>Total Dry Biomass by Species:Treatment</w:t>
-            </w:r>
-          </w:p>
-        </w:tc>
-        <w:tc>
-          <w:tcPr>
-            <w:tcW w:w="973" w:type="dxa"/>
-          </w:tcPr>
-          <w:p>
-            <w:r>
-              <w:t>ANOVA</w:t>
-            </w:r>
-          </w:p>
-        </w:tc>
-        <w:tc>
-          <w:tcPr>
-            <w:tcW w:w="809" w:type="dxa"/>
-          </w:tcPr>
-          <w:p>
-            <w:r>
-              <w:t>0.639</w:t>
-            </w:r>
-          </w:p>
-        </w:tc>
-        <w:tc>
-          <w:tcPr>
-            <w:tcW w:w="1314" w:type="dxa"/>
-          </w:tcPr>
-          <w:p>
-            <w:r>
-              <w:t>5</w:t>
-            </w:r>
-          </w:p>
-        </w:tc>
-        <w:tc>
-          <w:tcPr>
-            <w:tcW w:w="1044" w:type="dxa"/>
-          </w:tcPr>
-          <w:p>
-            <w:r>
-              <w:t>77</w:t>
-            </w:r>
-          </w:p>
-        </w:tc>
-        <w:tc>
-          <w:tcPr>
-            <w:tcW w:w="926" w:type="dxa"/>
-          </w:tcPr>
-          <w:p>
-            <w:r>
-              <w:t>0.671</w:t>
-            </w:r>
-          </w:p>
-        </w:tc>
-        <w:tc>
-          <w:tcPr>
-            <w:tcW w:w="1561" w:type="dxa"/>
-          </w:tcPr>
-          <w:p>
-            <w:r>
-              <w:t>Not significant</w:t>
-            </w:r>
-          </w:p>
-        </w:tc>
-        <w:tc>
-          <w:tcPr>
-            <w:tcW w:w="2112" w:type="dxa"/>
-          </w:tcPr>
-          <w:p/>
-        </w:tc>
-      </w:tr>
-      <w:tr>
-        <w:tc>
-          <w:tcPr>
-            <w:tcW w:w="2160" w:type="dxa"/>
-          </w:tcPr>
-          <w:p>
-            <w:r>
-              <w:t>Difference in Transpiration Rates from Day 0 to Day 6 of Drought by Species</w:t>
-            </w:r>
-          </w:p>
-        </w:tc>
-        <w:tc>
-          <w:tcPr>
-            <w:tcW w:w="973" w:type="dxa"/>
-          </w:tcPr>
-          <w:p>
-            <w:r>
-              <w:t>ANOVA</w:t>
-            </w:r>
-          </w:p>
-        </w:tc>
-        <w:tc>
-          <w:tcPr>
-            <w:tcW w:w="809" w:type="dxa"/>
-          </w:tcPr>
-          <w:p>
-            <w:r>
-              <w:t>0.465</w:t>
-            </w:r>
-          </w:p>
-        </w:tc>
-        <w:tc>
-          <w:tcPr>
-            <w:tcW w:w="1314" w:type="dxa"/>
-          </w:tcPr>
-          <w:p>
-            <w:r>
-              <w:t>5</w:t>
-            </w:r>
-          </w:p>
-        </w:tc>
-        <w:tc>
-          <w:tcPr>
-            <w:tcW w:w="1044" w:type="dxa"/>
-          </w:tcPr>
-          <w:p>
-            <w:r>
-              <w:t>82</w:t>
-            </w:r>
-          </w:p>
-        </w:tc>
-        <w:tc>
-          <w:tcPr>
-            <w:tcW w:w="926" w:type="dxa"/>
-          </w:tcPr>
-          <w:p>
-            <w:r>
-              <w:t>0.802</w:t>
-            </w:r>
-          </w:p>
-        </w:tc>
-        <w:tc>
-          <w:tcPr>
-            <w:tcW w:w="1561" w:type="dxa"/>
-          </w:tcPr>
-          <w:p>
-            <w:r>
-              <w:t>Not significant</w:t>
-            </w:r>
-          </w:p>
-        </w:tc>
-        <w:tc>
-          <w:tcPr>
-            <w:tcW w:w="2112" w:type="dxa"/>
-          </w:tcPr>
-          <w:p/>
-        </w:tc>
-      </w:tr>
-      <w:tr>
-        <w:tc>
-          <w:tcPr>
-            <w:tcW w:w="2160" w:type="dxa"/>
-          </w:tcPr>
-          <w:p>
-            <w:r>
-              <w:t xml:space="preserve">Difference in </w:t>
-            </w:r>
-            <w:r>
-              <w:t>Transpiration Rat</w:t>
-            </w:r>
-            <w:r>
-              <w:t>es</w:t>
-            </w:r>
-            <w:r>
-              <w:t xml:space="preserve"> from Day 0 to Day 6 of Drought by </w:t>
-            </w:r>
-            <w:r>
-              <w:t>Treatment</w:t>
-            </w:r>
-          </w:p>
-        </w:tc>
-        <w:tc>
-          <w:tcPr>
-            <w:tcW w:w="973" w:type="dxa"/>
-          </w:tcPr>
-          <w:p>
-            <w:r>
-              <w:t>ANOVA</w:t>
-            </w:r>
-          </w:p>
-        </w:tc>
-        <w:tc>
-          <w:tcPr>
-            <w:tcW w:w="809" w:type="dxa"/>
-          </w:tcPr>
-          <w:p>
-            <w:r>
-              <w:t>21.83</w:t>
-            </w:r>
-          </w:p>
-        </w:tc>
-        <w:tc>
-          <w:tcPr>
-            <w:tcW w:w="1314" w:type="dxa"/>
-          </w:tcPr>
-          <w:p>
-            <w:r>
-              <w:t>1</w:t>
-            </w:r>
-          </w:p>
-        </w:tc>
-        <w:tc>
-          <w:tcPr>
-            <w:tcW w:w="1044" w:type="dxa"/>
-          </w:tcPr>
-          <w:p>
-            <w:r>
-              <w:t>86</w:t>
-            </w:r>
-          </w:p>
-        </w:tc>
-        <w:tc>
-          <w:tcPr>
-            <w:tcW w:w="926" w:type="dxa"/>
-          </w:tcPr>
-          <w:p>
-            <w:r>
-              <w:t>1.09</w:t>
-            </w:r>
-            <w:r>
-              <w:t>e-05</w:t>
+              <w:t>66</w:t>
+            </w:r>
+          </w:p>
+        </w:tc>
+        <w:tc>
+          <w:tcPr>
+            <w:tcW w:w="1054" w:type="dxa"/>
+          </w:tcPr>
+          <w:p>
+            <w:r>
+              <w:t>0.00531</w:t>
             </w:r>
           </w:p>
         </w:tc>
@@ -704,25 +407,49 @@
         </w:tc>
         <w:tc>
           <w:tcPr>
-            <w:tcW w:w="2112" w:type="dxa"/>
+            <w:tcW w:w="1984" w:type="dxa"/>
           </w:tcPr>
           <w:p/>
         </w:tc>
       </w:tr>
       <w:tr>
+        <w:trPr>
+          <w:trHeight w:val="422"/>
+        </w:trPr>
+        <w:tc>
+          <w:tcPr>
+            <w:tcW w:w="10899" w:type="dxa"/>
+            <w:gridSpan w:val="8"/>
+          </w:tcPr>
+          <w:p>
+            <w:pPr>
+              <w:rPr>
+                <w:b/>
+                <w:bCs/>
+                <w:i/>
+                <w:iCs/>
+              </w:rPr>
+            </w:pPr>
+            <w:r>
+              <w:rPr>
+                <w:b/>
+                <w:bCs/>
+                <w:i/>
+                <w:iCs/>
+              </w:rPr>
+              <w:t>Total Dry Biomass</w:t>
+            </w:r>
+          </w:p>
+        </w:tc>
+      </w:tr>
+      <w:tr>
         <w:tc>
           <w:tcPr>
             <w:tcW w:w="2160" w:type="dxa"/>
           </w:tcPr>
           <w:p>
             <w:r>
-              <w:t>Difference in Transpiration Rates from Day 0 to Day 6 of Drought by</w:t>
-            </w:r>
-            <w:r>
-              <w:t xml:space="preserve"> Species and</w:t>
-            </w:r>
-            <w:r>
-              <w:t xml:space="preserve"> Treatment</w:t>
+              <w:t>Total Dry Biomass by Species</w:t>
             </w:r>
           </w:p>
         </w:tc>
@@ -742,6 +469,605 @@
           </w:tcPr>
           <w:p>
             <w:r>
+              <w:t>1.769</w:t>
+            </w:r>
+          </w:p>
+        </w:tc>
+        <w:tc>
+          <w:tcPr>
+            <w:tcW w:w="1314" w:type="dxa"/>
+          </w:tcPr>
+          <w:p>
+            <w:r>
+              <w:t>5</w:t>
+            </w:r>
+          </w:p>
+        </w:tc>
+        <w:tc>
+          <w:tcPr>
+            <w:tcW w:w="1044" w:type="dxa"/>
+          </w:tcPr>
+          <w:p>
+            <w:r>
+              <w:t>83</w:t>
+            </w:r>
+          </w:p>
+        </w:tc>
+        <w:tc>
+          <w:tcPr>
+            <w:tcW w:w="1054" w:type="dxa"/>
+          </w:tcPr>
+          <w:p>
+            <w:r>
+              <w:t>0.128</w:t>
+            </w:r>
+          </w:p>
+        </w:tc>
+        <w:tc>
+          <w:tcPr>
+            <w:tcW w:w="1561" w:type="dxa"/>
+          </w:tcPr>
+          <w:p>
+            <w:r>
+              <w:t>Not significant</w:t>
+            </w:r>
+          </w:p>
+        </w:tc>
+        <w:tc>
+          <w:tcPr>
+            <w:tcW w:w="1984" w:type="dxa"/>
+          </w:tcPr>
+          <w:p/>
+        </w:tc>
+      </w:tr>
+      <w:tr>
+        <w:tc>
+          <w:tcPr>
+            <w:tcW w:w="2160" w:type="dxa"/>
+          </w:tcPr>
+          <w:p>
+            <w:r>
+              <w:t>Total Dry Biomass by Species Type</w:t>
+            </w:r>
+          </w:p>
+        </w:tc>
+        <w:tc>
+          <w:tcPr>
+            <w:tcW w:w="973" w:type="dxa"/>
+          </w:tcPr>
+          <w:p>
+            <w:r>
+              <w:t>ANOVA</w:t>
+            </w:r>
+          </w:p>
+        </w:tc>
+        <w:tc>
+          <w:tcPr>
+            <w:tcW w:w="809" w:type="dxa"/>
+          </w:tcPr>
+          <w:p>
+            <w:r>
+              <w:t>5.019</w:t>
+            </w:r>
+          </w:p>
+        </w:tc>
+        <w:tc>
+          <w:tcPr>
+            <w:tcW w:w="1314" w:type="dxa"/>
+          </w:tcPr>
+          <w:p>
+            <w:r>
+              <w:t>1</w:t>
+            </w:r>
+          </w:p>
+        </w:tc>
+        <w:tc>
+          <w:tcPr>
+            <w:tcW w:w="1044" w:type="dxa"/>
+          </w:tcPr>
+          <w:p>
+            <w:r>
+              <w:t>66</w:t>
+            </w:r>
+          </w:p>
+        </w:tc>
+        <w:tc>
+          <w:tcPr>
+            <w:tcW w:w="1054" w:type="dxa"/>
+          </w:tcPr>
+          <w:p>
+            <w:r>
+              <w:t>0.0284</w:t>
+            </w:r>
+          </w:p>
+        </w:tc>
+        <w:tc>
+          <w:tcPr>
+            <w:tcW w:w="1561" w:type="dxa"/>
+          </w:tcPr>
+          <w:p>
+            <w:r>
+              <w:rPr>
+                <w:highlight w:val="yellow"/>
+              </w:rPr>
+              <w:t>Significant</w:t>
+            </w:r>
+          </w:p>
+        </w:tc>
+        <w:tc>
+          <w:tcPr>
+            <w:tcW w:w="1984" w:type="dxa"/>
+          </w:tcPr>
+          <w:p/>
+        </w:tc>
+      </w:tr>
+      <w:tr>
+        <w:tc>
+          <w:tcPr>
+            <w:tcW w:w="2160" w:type="dxa"/>
+          </w:tcPr>
+          <w:p>
+            <w:r>
+              <w:t>Total Dry Biomass by Treatment</w:t>
+            </w:r>
+          </w:p>
+        </w:tc>
+        <w:tc>
+          <w:tcPr>
+            <w:tcW w:w="973" w:type="dxa"/>
+          </w:tcPr>
+          <w:p>
+            <w:r>
+              <w:t>ANOVA</w:t>
+            </w:r>
+          </w:p>
+        </w:tc>
+        <w:tc>
+          <w:tcPr>
+            <w:tcW w:w="809" w:type="dxa"/>
+          </w:tcPr>
+          <w:p>
+            <w:r>
+              <w:t>0.213</w:t>
+            </w:r>
+          </w:p>
+        </w:tc>
+        <w:tc>
+          <w:tcPr>
+            <w:tcW w:w="1314" w:type="dxa"/>
+          </w:tcPr>
+          <w:p>
+            <w:r>
+              <w:t>1</w:t>
+            </w:r>
+          </w:p>
+        </w:tc>
+        <w:tc>
+          <w:tcPr>
+            <w:tcW w:w="1044" w:type="dxa"/>
+          </w:tcPr>
+          <w:p>
+            <w:r>
+              <w:t>87</w:t>
+            </w:r>
+          </w:p>
+        </w:tc>
+        <w:tc>
+          <w:tcPr>
+            <w:tcW w:w="1054" w:type="dxa"/>
+          </w:tcPr>
+          <w:p>
+            <w:r>
+              <w:t>0.645</w:t>
+            </w:r>
+          </w:p>
+        </w:tc>
+        <w:tc>
+          <w:tcPr>
+            <w:tcW w:w="1561" w:type="dxa"/>
+          </w:tcPr>
+          <w:p>
+            <w:r>
+              <w:t>Not significant</w:t>
+            </w:r>
+          </w:p>
+        </w:tc>
+        <w:tc>
+          <w:tcPr>
+            <w:tcW w:w="1984" w:type="dxa"/>
+          </w:tcPr>
+          <w:p/>
+        </w:tc>
+      </w:tr>
+      <w:tr>
+        <w:tc>
+          <w:tcPr>
+            <w:tcW w:w="2160" w:type="dxa"/>
+          </w:tcPr>
+          <w:p>
+            <w:r>
+              <w:t>Total Dry Biomass by Species:Treatment</w:t>
+            </w:r>
+          </w:p>
+        </w:tc>
+        <w:tc>
+          <w:tcPr>
+            <w:tcW w:w="973" w:type="dxa"/>
+          </w:tcPr>
+          <w:p>
+            <w:r>
+              <w:t>ANOVA</w:t>
+            </w:r>
+          </w:p>
+        </w:tc>
+        <w:tc>
+          <w:tcPr>
+            <w:tcW w:w="809" w:type="dxa"/>
+          </w:tcPr>
+          <w:p>
+            <w:r>
+              <w:t>0.639</w:t>
+            </w:r>
+          </w:p>
+        </w:tc>
+        <w:tc>
+          <w:tcPr>
+            <w:tcW w:w="1314" w:type="dxa"/>
+          </w:tcPr>
+          <w:p>
+            <w:r>
+              <w:t>5</w:t>
+            </w:r>
+          </w:p>
+        </w:tc>
+        <w:tc>
+          <w:tcPr>
+            <w:tcW w:w="1044" w:type="dxa"/>
+          </w:tcPr>
+          <w:p>
+            <w:r>
+              <w:t>77</w:t>
+            </w:r>
+          </w:p>
+        </w:tc>
+        <w:tc>
+          <w:tcPr>
+            <w:tcW w:w="1054" w:type="dxa"/>
+          </w:tcPr>
+          <w:p>
+            <w:r>
+              <w:t>0.671</w:t>
+            </w:r>
+          </w:p>
+        </w:tc>
+        <w:tc>
+          <w:tcPr>
+            <w:tcW w:w="1561" w:type="dxa"/>
+          </w:tcPr>
+          <w:p>
+            <w:r>
+              <w:t>Not significant</w:t>
+            </w:r>
+          </w:p>
+        </w:tc>
+        <w:tc>
+          <w:tcPr>
+            <w:tcW w:w="1984" w:type="dxa"/>
+          </w:tcPr>
+          <w:p/>
+        </w:tc>
+      </w:tr>
+      <w:tr>
+        <w:trPr>
+          <w:trHeight w:val="458"/>
+        </w:trPr>
+        <w:tc>
+          <w:tcPr>
+            <w:tcW w:w="10899" w:type="dxa"/>
+            <w:gridSpan w:val="8"/>
+          </w:tcPr>
+          <w:p>
+            <w:pPr>
+              <w:rPr>
+                <w:b/>
+                <w:bCs/>
+                <w:i/>
+                <w:iCs/>
+              </w:rPr>
+            </w:pPr>
+            <w:r>
+              <w:rPr>
+                <w:b/>
+                <w:bCs/>
+                <w:i/>
+                <w:iCs/>
+              </w:rPr>
+              <w:t xml:space="preserve">Difference in </w:t>
+            </w:r>
+            <w:r>
+              <w:rPr>
+                <w:b/>
+                <w:bCs/>
+                <w:i/>
+                <w:iCs/>
+              </w:rPr>
+              <w:t>Transpiration Rates</w:t>
+            </w:r>
+          </w:p>
+        </w:tc>
+      </w:tr>
+      <w:tr>
+        <w:tc>
+          <w:tcPr>
+            <w:tcW w:w="2160" w:type="dxa"/>
+          </w:tcPr>
+          <w:p>
+            <w:r>
+              <w:t>Difference in Transpiration Rates from Day 0 to Day 6 of Drought by Species</w:t>
+            </w:r>
+          </w:p>
+        </w:tc>
+        <w:tc>
+          <w:tcPr>
+            <w:tcW w:w="973" w:type="dxa"/>
+          </w:tcPr>
+          <w:p>
+            <w:r>
+              <w:t>ANOVA</w:t>
+            </w:r>
+          </w:p>
+        </w:tc>
+        <w:tc>
+          <w:tcPr>
+            <w:tcW w:w="809" w:type="dxa"/>
+          </w:tcPr>
+          <w:p>
+            <w:r>
+              <w:t>0.465</w:t>
+            </w:r>
+          </w:p>
+        </w:tc>
+        <w:tc>
+          <w:tcPr>
+            <w:tcW w:w="1314" w:type="dxa"/>
+          </w:tcPr>
+          <w:p>
+            <w:r>
+              <w:t>5</w:t>
+            </w:r>
+          </w:p>
+        </w:tc>
+        <w:tc>
+          <w:tcPr>
+            <w:tcW w:w="1044" w:type="dxa"/>
+          </w:tcPr>
+          <w:p>
+            <w:r>
+              <w:t>82</w:t>
+            </w:r>
+          </w:p>
+        </w:tc>
+        <w:tc>
+          <w:tcPr>
+            <w:tcW w:w="1054" w:type="dxa"/>
+          </w:tcPr>
+          <w:p>
+            <w:r>
+              <w:t>0.802</w:t>
+            </w:r>
+          </w:p>
+        </w:tc>
+        <w:tc>
+          <w:tcPr>
+            <w:tcW w:w="1561" w:type="dxa"/>
+          </w:tcPr>
+          <w:p>
+            <w:r>
+              <w:t>Not significant</w:t>
+            </w:r>
+          </w:p>
+        </w:tc>
+        <w:tc>
+          <w:tcPr>
+            <w:tcW w:w="1984" w:type="dxa"/>
+          </w:tcPr>
+          <w:p/>
+        </w:tc>
+      </w:tr>
+      <w:tr>
+        <w:tc>
+          <w:tcPr>
+            <w:tcW w:w="2160" w:type="dxa"/>
+          </w:tcPr>
+          <w:p>
+            <w:r>
+              <w:t>Difference in Transpiration Rates from Day 0 to Day 6 of Drought by Species</w:t>
+            </w:r>
+            <w:r>
+              <w:t xml:space="preserve"> Type</w:t>
+            </w:r>
+          </w:p>
+        </w:tc>
+        <w:tc>
+          <w:tcPr>
+            <w:tcW w:w="973" w:type="dxa"/>
+          </w:tcPr>
+          <w:p>
+            <w:r>
+              <w:t>ANOVA</w:t>
+            </w:r>
+          </w:p>
+        </w:tc>
+        <w:tc>
+          <w:tcPr>
+            <w:tcW w:w="809" w:type="dxa"/>
+          </w:tcPr>
+          <w:p>
+            <w:r>
+              <w:t>0.847</w:t>
+            </w:r>
+          </w:p>
+        </w:tc>
+        <w:tc>
+          <w:tcPr>
+            <w:tcW w:w="1314" w:type="dxa"/>
+          </w:tcPr>
+          <w:p>
+            <w:r>
+              <w:t>1</w:t>
+            </w:r>
+          </w:p>
+        </w:tc>
+        <w:tc>
+          <w:tcPr>
+            <w:tcW w:w="1044" w:type="dxa"/>
+          </w:tcPr>
+          <w:p>
+            <w:r>
+              <w:t>65</w:t>
+            </w:r>
+          </w:p>
+        </w:tc>
+        <w:tc>
+          <w:tcPr>
+            <w:tcW w:w="1054" w:type="dxa"/>
+          </w:tcPr>
+          <w:p>
+            <w:r>
+              <w:t>0.361</w:t>
+            </w:r>
+          </w:p>
+        </w:tc>
+        <w:tc>
+          <w:tcPr>
+            <w:tcW w:w="1561" w:type="dxa"/>
+          </w:tcPr>
+          <w:p>
+            <w:r>
+              <w:t>Not significant</w:t>
+            </w:r>
+          </w:p>
+        </w:tc>
+        <w:tc>
+          <w:tcPr>
+            <w:tcW w:w="1984" w:type="dxa"/>
+          </w:tcPr>
+          <w:p/>
+        </w:tc>
+      </w:tr>
+      <w:tr>
+        <w:tc>
+          <w:tcPr>
+            <w:tcW w:w="2160" w:type="dxa"/>
+          </w:tcPr>
+          <w:p>
+            <w:r>
+              <w:t xml:space="preserve">Difference in Transpiration </w:t>
+            </w:r>
+            <w:r>
+              <w:lastRenderedPageBreak/>
+              <w:t>Rates from Day 0 to Day 6 of Drought by Treatment</w:t>
+            </w:r>
+          </w:p>
+        </w:tc>
+        <w:tc>
+          <w:tcPr>
+            <w:tcW w:w="973" w:type="dxa"/>
+          </w:tcPr>
+          <w:p>
+            <w:r>
+              <w:lastRenderedPageBreak/>
+              <w:t>ANOVA</w:t>
+            </w:r>
+          </w:p>
+        </w:tc>
+        <w:tc>
+          <w:tcPr>
+            <w:tcW w:w="809" w:type="dxa"/>
+          </w:tcPr>
+          <w:p>
+            <w:r>
+              <w:t>21.83</w:t>
+            </w:r>
+          </w:p>
+        </w:tc>
+        <w:tc>
+          <w:tcPr>
+            <w:tcW w:w="1314" w:type="dxa"/>
+          </w:tcPr>
+          <w:p>
+            <w:r>
+              <w:t>1</w:t>
+            </w:r>
+          </w:p>
+        </w:tc>
+        <w:tc>
+          <w:tcPr>
+            <w:tcW w:w="1044" w:type="dxa"/>
+          </w:tcPr>
+          <w:p>
+            <w:r>
+              <w:t>86</w:t>
+            </w:r>
+          </w:p>
+        </w:tc>
+        <w:tc>
+          <w:tcPr>
+            <w:tcW w:w="1054" w:type="dxa"/>
+          </w:tcPr>
+          <w:p>
+            <w:r>
+              <w:t>1.09e-05</w:t>
+            </w:r>
+          </w:p>
+        </w:tc>
+        <w:tc>
+          <w:tcPr>
+            <w:tcW w:w="1561" w:type="dxa"/>
+          </w:tcPr>
+          <w:p>
+            <w:r>
+              <w:rPr>
+                <w:highlight w:val="yellow"/>
+              </w:rPr>
+              <w:t>Significant</w:t>
+            </w:r>
+          </w:p>
+        </w:tc>
+        <w:tc>
+          <w:tcPr>
+            <w:tcW w:w="1984" w:type="dxa"/>
+          </w:tcPr>
+          <w:p/>
+        </w:tc>
+      </w:tr>
+      <w:tr>
+        <w:tc>
+          <w:tcPr>
+            <w:tcW w:w="2160" w:type="dxa"/>
+          </w:tcPr>
+          <w:p>
+            <w:r>
+              <w:t>Difference in Transpiration Rates from Day 0 to Day 6 of Drought by Species and Treatment</w:t>
+            </w:r>
+          </w:p>
+        </w:tc>
+        <w:tc>
+          <w:tcPr>
+            <w:tcW w:w="973" w:type="dxa"/>
+          </w:tcPr>
+          <w:p>
+            <w:r>
+              <w:t>ANOVA</w:t>
+            </w:r>
+          </w:p>
+        </w:tc>
+        <w:tc>
+          <w:tcPr>
+            <w:tcW w:w="809" w:type="dxa"/>
+          </w:tcPr>
+          <w:p>
+            <w:r>
               <w:t>1.473</w:t>
             </w:r>
           </w:p>
@@ -768,7 +1094,7 @@
         </w:tc>
         <w:tc>
           <w:tcPr>
-            <w:tcW w:w="926" w:type="dxa"/>
+            <w:tcW w:w="1054" w:type="dxa"/>
           </w:tcPr>
           <w:p>
             <w:r>
@@ -793,87 +1119,39 @@
         </w:tc>
         <w:tc>
           <w:tcPr>
-            <w:tcW w:w="2112" w:type="dxa"/>
+            <w:tcW w:w="1984" w:type="dxa"/>
           </w:tcPr>
           <w:p/>
         </w:tc>
       </w:tr>
       <w:tr>
-        <w:tc>
-          <w:tcPr>
-            <w:tcW w:w="2160" w:type="dxa"/>
-          </w:tcPr>
-          <w:p>
-            <w:r>
-              <w:t xml:space="preserve">Day 0 of Drought Transpiration Rates by Species </w:t>
-            </w:r>
-          </w:p>
-        </w:tc>
-        <w:tc>
-          <w:tcPr>
-            <w:tcW w:w="973" w:type="dxa"/>
-          </w:tcPr>
-          <w:p>
-            <w:r>
-              <w:t>ANOVA</w:t>
-            </w:r>
-          </w:p>
-        </w:tc>
-        <w:tc>
-          <w:tcPr>
-            <w:tcW w:w="809" w:type="dxa"/>
-          </w:tcPr>
-          <w:p>
-            <w:r>
-              <w:t>0.443</w:t>
-            </w:r>
-          </w:p>
-        </w:tc>
-        <w:tc>
-          <w:tcPr>
-            <w:tcW w:w="1314" w:type="dxa"/>
-          </w:tcPr>
-          <w:p>
-            <w:r>
-              <w:t>5</w:t>
-            </w:r>
-          </w:p>
-        </w:tc>
-        <w:tc>
-          <w:tcPr>
-            <w:tcW w:w="1044" w:type="dxa"/>
-          </w:tcPr>
-          <w:p>
-            <w:r>
-              <w:t>83</w:t>
-            </w:r>
-          </w:p>
-        </w:tc>
-        <w:tc>
-          <w:tcPr>
-            <w:tcW w:w="926" w:type="dxa"/>
-          </w:tcPr>
-          <w:p>
-            <w:r>
-              <w:t>0.817</w:t>
-            </w:r>
-          </w:p>
-        </w:tc>
-        <w:tc>
-          <w:tcPr>
-            <w:tcW w:w="1561" w:type="dxa"/>
-          </w:tcPr>
-          <w:p>
-            <w:r>
-              <w:t>Not significant</w:t>
-            </w:r>
-          </w:p>
-        </w:tc>
-        <w:tc>
-          <w:tcPr>
-            <w:tcW w:w="2112" w:type="dxa"/>
-          </w:tcPr>
-          <w:p/>
+        <w:trPr>
+          <w:trHeight w:val="494"/>
+        </w:trPr>
+        <w:tc>
+          <w:tcPr>
+            <w:tcW w:w="10899" w:type="dxa"/>
+            <w:gridSpan w:val="8"/>
+          </w:tcPr>
+          <w:p>
+            <w:pPr>
+              <w:rPr>
+                <w:b/>
+                <w:bCs/>
+                <w:i/>
+                <w:iCs/>
+              </w:rPr>
+            </w:pPr>
+            <w:r>
+              <w:rPr>
+                <w:b/>
+                <w:bCs/>
+                <w:i/>
+                <w:iCs/>
+              </w:rPr>
+              <w:t>Day 0 Transpiration Rates</w:t>
+            </w:r>
+          </w:p>
         </w:tc>
       </w:tr>
       <w:tr>
@@ -883,11 +1161,7 @@
           </w:tcPr>
           <w:p>
             <w:r>
-              <w:lastRenderedPageBreak/>
-              <w:t xml:space="preserve">Day 0 of Drought Transpiration Rates by </w:t>
-            </w:r>
-            <w:r>
-              <w:t>Treatment</w:t>
+              <w:t xml:space="preserve">Day 0 of Drought Transpiration Rates by Species </w:t>
             </w:r>
           </w:p>
         </w:tc>
@@ -907,6 +1181,165 @@
           </w:tcPr>
           <w:p>
             <w:r>
+              <w:t>0.443</w:t>
+            </w:r>
+          </w:p>
+        </w:tc>
+        <w:tc>
+          <w:tcPr>
+            <w:tcW w:w="1314" w:type="dxa"/>
+          </w:tcPr>
+          <w:p>
+            <w:r>
+              <w:t>5</w:t>
+            </w:r>
+          </w:p>
+        </w:tc>
+        <w:tc>
+          <w:tcPr>
+            <w:tcW w:w="1044" w:type="dxa"/>
+          </w:tcPr>
+          <w:p>
+            <w:r>
+              <w:t>83</w:t>
+            </w:r>
+          </w:p>
+        </w:tc>
+        <w:tc>
+          <w:tcPr>
+            <w:tcW w:w="1054" w:type="dxa"/>
+          </w:tcPr>
+          <w:p>
+            <w:r>
+              <w:t>0.817</w:t>
+            </w:r>
+          </w:p>
+        </w:tc>
+        <w:tc>
+          <w:tcPr>
+            <w:tcW w:w="1561" w:type="dxa"/>
+          </w:tcPr>
+          <w:p>
+            <w:r>
+              <w:t>Not significant</w:t>
+            </w:r>
+          </w:p>
+        </w:tc>
+        <w:tc>
+          <w:tcPr>
+            <w:tcW w:w="1984" w:type="dxa"/>
+          </w:tcPr>
+          <w:p/>
+        </w:tc>
+      </w:tr>
+      <w:tr>
+        <w:tc>
+          <w:tcPr>
+            <w:tcW w:w="2160" w:type="dxa"/>
+          </w:tcPr>
+          <w:p>
+            <w:r>
+              <w:t xml:space="preserve">Day 0 of Drought Transpiration Rates by Species </w:t>
+            </w:r>
+            <w:r>
+              <w:t>Type</w:t>
+            </w:r>
+          </w:p>
+        </w:tc>
+        <w:tc>
+          <w:tcPr>
+            <w:tcW w:w="973" w:type="dxa"/>
+          </w:tcPr>
+          <w:p>
+            <w:r>
+              <w:t>ANOVA</w:t>
+            </w:r>
+          </w:p>
+        </w:tc>
+        <w:tc>
+          <w:tcPr>
+            <w:tcW w:w="809" w:type="dxa"/>
+          </w:tcPr>
+          <w:p>
+            <w:r>
+              <w:t>0.509</w:t>
+            </w:r>
+          </w:p>
+        </w:tc>
+        <w:tc>
+          <w:tcPr>
+            <w:tcW w:w="1314" w:type="dxa"/>
+          </w:tcPr>
+          <w:p>
+            <w:r>
+              <w:t>4</w:t>
+            </w:r>
+          </w:p>
+        </w:tc>
+        <w:tc>
+          <w:tcPr>
+            <w:tcW w:w="1044" w:type="dxa"/>
+          </w:tcPr>
+          <w:p>
+            <w:r>
+              <w:t>63</w:t>
+            </w:r>
+          </w:p>
+        </w:tc>
+        <w:tc>
+          <w:tcPr>
+            <w:tcW w:w="1054" w:type="dxa"/>
+          </w:tcPr>
+          <w:p>
+            <w:r>
+              <w:t>0.729</w:t>
+            </w:r>
+          </w:p>
+        </w:tc>
+        <w:tc>
+          <w:tcPr>
+            <w:tcW w:w="1561" w:type="dxa"/>
+          </w:tcPr>
+          <w:p>
+            <w:r>
+              <w:t>Not significant</w:t>
+            </w:r>
+          </w:p>
+        </w:tc>
+        <w:tc>
+          <w:tcPr>
+            <w:tcW w:w="1984" w:type="dxa"/>
+          </w:tcPr>
+          <w:p/>
+        </w:tc>
+      </w:tr>
+      <w:tr>
+        <w:tc>
+          <w:tcPr>
+            <w:tcW w:w="2160" w:type="dxa"/>
+          </w:tcPr>
+          <w:p>
+            <w:r>
+              <w:t>Day 0 of Drought Transpiration Rates by Treatment</w:t>
+            </w:r>
+          </w:p>
+        </w:tc>
+        <w:tc>
+          <w:tcPr>
+            <w:tcW w:w="973" w:type="dxa"/>
+          </w:tcPr>
+          <w:p>
+            <w:r>
+              <w:t>ANOVA</w:t>
+            </w:r>
+          </w:p>
+        </w:tc>
+        <w:tc>
+          <w:tcPr>
+            <w:tcW w:w="809" w:type="dxa"/>
+          </w:tcPr>
+          <w:p>
+            <w:r>
               <w:t>4.251</w:t>
             </w:r>
           </w:p>
@@ -933,7 +1366,7 @@
         </w:tc>
         <w:tc>
           <w:tcPr>
-            <w:tcW w:w="926" w:type="dxa"/>
+            <w:tcW w:w="1054" w:type="dxa"/>
           </w:tcPr>
           <w:p>
             <w:r>
@@ -956,7 +1389,7 @@
         </w:tc>
         <w:tc>
           <w:tcPr>
-            <w:tcW w:w="2112" w:type="dxa"/>
+            <w:tcW w:w="1984" w:type="dxa"/>
           </w:tcPr>
           <w:p/>
         </w:tc>
@@ -968,10 +1401,7 @@
           </w:tcPr>
           <w:p>
             <w:r>
-              <w:t>Day 0 of Drought Transpiration Rates by Species</w:t>
-            </w:r>
-            <w:r>
-              <w:t xml:space="preserve"> and Treatment</w:t>
+              <w:t>Day 0 of Drought Transpiration Rates by Species and Treatment</w:t>
             </w:r>
           </w:p>
         </w:tc>
@@ -1017,7 +1447,7 @@
         </w:tc>
         <w:tc>
           <w:tcPr>
-            <w:tcW w:w="926" w:type="dxa"/>
+            <w:tcW w:w="1054" w:type="dxa"/>
           </w:tcPr>
           <w:p>
             <w:r>
@@ -1037,93 +1467,39 @@
         </w:tc>
         <w:tc>
           <w:tcPr>
-            <w:tcW w:w="2112" w:type="dxa"/>
+            <w:tcW w:w="1984" w:type="dxa"/>
           </w:tcPr>
           <w:p/>
         </w:tc>
       </w:tr>
       <w:tr>
-        <w:tc>
-          <w:tcPr>
-            <w:tcW w:w="2160" w:type="dxa"/>
-          </w:tcPr>
-          <w:p>
-            <w:r>
-              <w:t xml:space="preserve">Day </w:t>
-            </w:r>
-            <w:r>
-              <w:t>6</w:t>
-            </w:r>
-            <w:r>
-              <w:t xml:space="preserve"> of Drought Transpiration Rates by Species </w:t>
-            </w:r>
-          </w:p>
-        </w:tc>
-        <w:tc>
-          <w:tcPr>
-            <w:tcW w:w="973" w:type="dxa"/>
-          </w:tcPr>
-          <w:p>
-            <w:r>
-              <w:t>ANOVA</w:t>
-            </w:r>
-          </w:p>
-        </w:tc>
-        <w:tc>
-          <w:tcPr>
-            <w:tcW w:w="809" w:type="dxa"/>
-          </w:tcPr>
-          <w:p>
-            <w:r>
-              <w:t>0.38</w:t>
-            </w:r>
-          </w:p>
-        </w:tc>
-        <w:tc>
-          <w:tcPr>
-            <w:tcW w:w="1314" w:type="dxa"/>
-          </w:tcPr>
-          <w:p>
-            <w:r>
-              <w:t>5</w:t>
-            </w:r>
-          </w:p>
-        </w:tc>
-        <w:tc>
-          <w:tcPr>
-            <w:tcW w:w="1044" w:type="dxa"/>
-          </w:tcPr>
-          <w:p>
-            <w:r>
-              <w:t>82</w:t>
-            </w:r>
-          </w:p>
-        </w:tc>
-        <w:tc>
-          <w:tcPr>
-            <w:tcW w:w="926" w:type="dxa"/>
-          </w:tcPr>
-          <w:p>
-            <w:r>
-              <w:t>0.861</w:t>
-            </w:r>
-          </w:p>
-        </w:tc>
-        <w:tc>
-          <w:tcPr>
-            <w:tcW w:w="1561" w:type="dxa"/>
-          </w:tcPr>
-          <w:p>
-            <w:r>
-              <w:t>Not significant</w:t>
-            </w:r>
-          </w:p>
-        </w:tc>
-        <w:tc>
-          <w:tcPr>
-            <w:tcW w:w="2112" w:type="dxa"/>
-          </w:tcPr>
-          <w:p/>
+        <w:trPr>
+          <w:trHeight w:val="521"/>
+        </w:trPr>
+        <w:tc>
+          <w:tcPr>
+            <w:tcW w:w="10899" w:type="dxa"/>
+            <w:gridSpan w:val="8"/>
+          </w:tcPr>
+          <w:p>
+            <w:pPr>
+              <w:rPr>
+                <w:b/>
+                <w:bCs/>
+                <w:i/>
+                <w:iCs/>
+              </w:rPr>
+            </w:pPr>
+            <w:r>
+              <w:rPr>
+                <w:b/>
+                <w:bCs/>
+                <w:i/>
+                <w:iCs/>
+              </w:rPr>
+              <w:t>Day 6 Transpiration Rates</w:t>
+            </w:r>
+          </w:p>
         </w:tc>
       </w:tr>
       <w:tr>
@@ -1133,13 +1509,7 @@
           </w:tcPr>
           <w:p>
             <w:r>
-              <w:t xml:space="preserve">Day </w:t>
-            </w:r>
-            <w:r>
-              <w:t>6</w:t>
-            </w:r>
-            <w:r>
-              <w:t xml:space="preserve"> of Drought Transpiration Rates by Treatment</w:t>
+              <w:t xml:space="preserve">Day 6 of Drought Transpiration Rates by Species </w:t>
             </w:r>
           </w:p>
         </w:tc>
@@ -1159,6 +1529,168 @@
           </w:tcPr>
           <w:p>
             <w:r>
+              <w:t>0.38</w:t>
+            </w:r>
+          </w:p>
+        </w:tc>
+        <w:tc>
+          <w:tcPr>
+            <w:tcW w:w="1314" w:type="dxa"/>
+          </w:tcPr>
+          <w:p>
+            <w:r>
+              <w:t>5</w:t>
+            </w:r>
+          </w:p>
+        </w:tc>
+        <w:tc>
+          <w:tcPr>
+            <w:tcW w:w="1044" w:type="dxa"/>
+          </w:tcPr>
+          <w:p>
+            <w:r>
+              <w:t>82</w:t>
+            </w:r>
+          </w:p>
+        </w:tc>
+        <w:tc>
+          <w:tcPr>
+            <w:tcW w:w="1054" w:type="dxa"/>
+          </w:tcPr>
+          <w:p>
+            <w:r>
+              <w:t>0.861</w:t>
+            </w:r>
+          </w:p>
+        </w:tc>
+        <w:tc>
+          <w:tcPr>
+            <w:tcW w:w="1561" w:type="dxa"/>
+          </w:tcPr>
+          <w:p>
+            <w:r>
+              <w:t>Not significant</w:t>
+            </w:r>
+          </w:p>
+        </w:tc>
+        <w:tc>
+          <w:tcPr>
+            <w:tcW w:w="1984" w:type="dxa"/>
+          </w:tcPr>
+          <w:p/>
+        </w:tc>
+      </w:tr>
+      <w:tr>
+        <w:tc>
+          <w:tcPr>
+            <w:tcW w:w="2160" w:type="dxa"/>
+          </w:tcPr>
+          <w:p>
+            <w:r>
+              <w:t>Day 6 of Drought Transpiration Rates by Species</w:t>
+            </w:r>
+            <w:r>
+              <w:t xml:space="preserve"> Type</w:t>
+            </w:r>
+            <w:r>
+              <w:t xml:space="preserve"> </w:t>
+            </w:r>
+          </w:p>
+        </w:tc>
+        <w:tc>
+          <w:tcPr>
+            <w:tcW w:w="973" w:type="dxa"/>
+          </w:tcPr>
+          <w:p>
+            <w:r>
+              <w:t>ANOVA</w:t>
+            </w:r>
+          </w:p>
+        </w:tc>
+        <w:tc>
+          <w:tcPr>
+            <w:tcW w:w="809" w:type="dxa"/>
+          </w:tcPr>
+          <w:p>
+            <w:r>
+              <w:t>0.468</w:t>
+            </w:r>
+          </w:p>
+        </w:tc>
+        <w:tc>
+          <w:tcPr>
+            <w:tcW w:w="1314" w:type="dxa"/>
+          </w:tcPr>
+          <w:p>
+            <w:r>
+              <w:t>4</w:t>
+            </w:r>
+          </w:p>
+        </w:tc>
+        <w:tc>
+          <w:tcPr>
+            <w:tcW w:w="1044" w:type="dxa"/>
+          </w:tcPr>
+          <w:p>
+            <w:r>
+              <w:t>62</w:t>
+            </w:r>
+          </w:p>
+        </w:tc>
+        <w:tc>
+          <w:tcPr>
+            <w:tcW w:w="1054" w:type="dxa"/>
+          </w:tcPr>
+          <w:p>
+            <w:r>
+              <w:t>0.759</w:t>
+            </w:r>
+          </w:p>
+        </w:tc>
+        <w:tc>
+          <w:tcPr>
+            <w:tcW w:w="1561" w:type="dxa"/>
+          </w:tcPr>
+          <w:p>
+            <w:r>
+              <w:t>Not significant</w:t>
+            </w:r>
+          </w:p>
+        </w:tc>
+        <w:tc>
+          <w:tcPr>
+            <w:tcW w:w="1984" w:type="dxa"/>
+          </w:tcPr>
+          <w:p/>
+        </w:tc>
+      </w:tr>
+      <w:tr>
+        <w:tc>
+          <w:tcPr>
+            <w:tcW w:w="2160" w:type="dxa"/>
+          </w:tcPr>
+          <w:p>
+            <w:r>
+              <w:t>Day 6 of Drought Transpiration Rates by Treatment</w:t>
+            </w:r>
+          </w:p>
+        </w:tc>
+        <w:tc>
+          <w:tcPr>
+            <w:tcW w:w="973" w:type="dxa"/>
+          </w:tcPr>
+          <w:p>
+            <w:r>
+              <w:t>ANOVA</w:t>
+            </w:r>
+          </w:p>
+        </w:tc>
+        <w:tc>
+          <w:tcPr>
+            <w:tcW w:w="809" w:type="dxa"/>
+          </w:tcPr>
+          <w:p>
+            <w:r>
               <w:t>50.02</w:t>
             </w:r>
           </w:p>
@@ -1185,7 +1717,7 @@
         </w:tc>
         <w:tc>
           <w:tcPr>
-            <w:tcW w:w="926" w:type="dxa"/>
+            <w:tcW w:w="1054" w:type="dxa"/>
           </w:tcPr>
           <w:p>
             <w:r>
@@ -1208,7 +1740,7 @@
         </w:tc>
         <w:tc>
           <w:tcPr>
-            <w:tcW w:w="2112" w:type="dxa"/>
+            <w:tcW w:w="1984" w:type="dxa"/>
           </w:tcPr>
           <w:p/>
         </w:tc>
@@ -1220,13 +1752,11 @@
           </w:tcPr>
           <w:p>
             <w:r>
-              <w:t xml:space="preserve">Day </w:t>
-            </w:r>
-            <w:r>
-              <w:t>6</w:t>
-            </w:r>
-            <w:r>
-              <w:t xml:space="preserve"> of Drought Transpiration Rates by Species and Treatment</w:t>
+              <w:t xml:space="preserve">Day 6 of Drought Transpiration </w:t>
+            </w:r>
+            <w:r>
+              <w:lastRenderedPageBreak/>
+              <w:t>Rates by Species and Treatment</w:t>
             </w:r>
           </w:p>
         </w:tc>
@@ -1236,6 +1766,7 @@
           </w:tcPr>
           <w:p>
             <w:r>
+              <w:lastRenderedPageBreak/>
               <w:t>ANOVA</w:t>
             </w:r>
           </w:p>
@@ -1272,7 +1803,7 @@
         </w:tc>
         <w:tc>
           <w:tcPr>
-            <w:tcW w:w="926" w:type="dxa"/>
+            <w:tcW w:w="1054" w:type="dxa"/>
           </w:tcPr>
           <w:p>
             <w:r>
@@ -1292,7 +1823,7 @@
         </w:tc>
         <w:tc>
           <w:tcPr>
-            <w:tcW w:w="2112" w:type="dxa"/>
+            <w:tcW w:w="1984" w:type="dxa"/>
           </w:tcPr>
           <w:p/>
         </w:tc>
@@ -1300,7 +1831,17 @@
     </w:tbl>
     <w:p/>
     <w:p>
+      <w:pPr>
+        <w:rPr>
+          <w:sz w:val="28"/>
+          <w:szCs w:val="28"/>
+        </w:rPr>
+      </w:pPr>
       <w:r>
+        <w:rPr>
+          <w:sz w:val="28"/>
+          <w:szCs w:val="28"/>
+        </w:rPr>
         <w:t>Supplemental:</w:t>
       </w:r>
     </w:p>
@@ -2168,7 +2709,6 @@
           </w:tcPr>
           <w:p>
             <w:r>
-              <w:lastRenderedPageBreak/>
               <w:t>Shoot Dry Weight by Species</w:t>
             </w:r>
           </w:p>
@@ -2785,6 +3325,7 @@
           </w:tcPr>
           <w:p>
             <w:r>
+              <w:lastRenderedPageBreak/>
               <w:t>Stem Diameter by Species:Treatment</w:t>
             </w:r>
           </w:p>
@@ -3688,7 +4229,6 @@
           </w:tcPr>
           <w:p>
             <w:r>
-              <w:lastRenderedPageBreak/>
               <w:t>Leaf Surface Area by Species:Treatment</w:t>
             </w:r>
           </w:p>

</xml_diff>